<commit_message>
Lista estrutura de decisão
</commit_message>
<xml_diff>
--- a/Lógica de programação 2 - Estrutura de decisão.docx
+++ b/Lógica de programação 2 - Estrutura de decisão.docx
@@ -58,6 +58,7 @@
     </w:p>
     <w:p>
       <w:pPr>
+        <w:pStyle w:val="PargrafodaLista"/>
         <w:numPr>
           <w:ilvl w:val="0"/>
           <w:numId w:val="1"/>
@@ -65,30 +66,35 @@
         <w:spacing w:after="200" w:line="240" w:lineRule="auto"/>
         <w:textAlignment w:val="baseline"/>
         <w:rPr>
-          <w:rFonts w:ascii="Calibri" w:eastAsia="Times New Roman" w:hAnsi="Calibri" w:cs="Calibri"/>
-          <w:color w:val="000000"/>
-          <w:lang w:eastAsia="pt-BR"/>
-        </w:rPr>
-      </w:pPr>
-      <w:r>
-        <w:rPr>
-          <w:rFonts w:ascii="Calibri" w:eastAsia="Times New Roman" w:hAnsi="Calibri" w:cs="Calibri"/>
-          <w:color w:val="000000"/>
-          <w:lang w:eastAsia="pt-BR"/>
-        </w:rPr>
-        <w:t>Desenvolva um Algoritmo que lê o nome e as 4 notas bimestrais de um aluno. Em seguida o Algoritmo calcula e escreve a média obtida e se o aluno foi aprovado ou reprovado. Considere a média 5 para aprovação.</w:t>
-      </w:r>
-      <w:r>
-        <w:rPr>
-          <w:rFonts w:ascii="Calibri" w:eastAsia="Times New Roman" w:hAnsi="Calibri" w:cs="Calibri"/>
-          <w:color w:val="000000"/>
-          <w:lang w:eastAsia="pt-BR"/>
-        </w:rPr>
-        <w:t xml:space="preserve"> </w:t>
-      </w:r>
-    </w:p>
-    <w:p>
-      <w:pPr>
+          <w:rFonts w:eastAsia="Times New Roman" w:cstheme="minorHAnsi"/>
+          <w:color w:val="000000"/>
+          <w:lang w:eastAsia="pt-BR"/>
+        </w:rPr>
+      </w:pPr>
+      <w:r>
+        <w:rPr>
+          <w:rFonts w:eastAsia="Times New Roman" w:cstheme="minorHAnsi"/>
+          <w:color w:val="000000"/>
+          <w:lang w:eastAsia="pt-BR"/>
+        </w:rPr>
+        <w:t>Crie um programa que descubra se um valor informado pelo usuário é par ou ímpar. Exiba na tela o resultado com uma mensagem amigável.</w:t>
+      </w:r>
+    </w:p>
+    <w:p>
+      <w:pPr>
+        <w:pStyle w:val="PargrafodaLista"/>
+        <w:spacing w:after="200" w:line="240" w:lineRule="auto"/>
+        <w:textAlignment w:val="baseline"/>
+        <w:rPr>
+          <w:rFonts w:eastAsia="Times New Roman" w:cstheme="minorHAnsi"/>
+          <w:color w:val="000000"/>
+          <w:lang w:eastAsia="pt-BR"/>
+        </w:rPr>
+      </w:pPr>
+    </w:p>
+    <w:p>
+      <w:pPr>
+        <w:pStyle w:val="PargrafodaLista"/>
         <w:numPr>
           <w:ilvl w:val="0"/>
           <w:numId w:val="1"/>
@@ -96,28 +102,97 @@
         <w:spacing w:after="200" w:line="240" w:lineRule="auto"/>
         <w:textAlignment w:val="baseline"/>
         <w:rPr>
-          <w:rFonts w:ascii="Calibri" w:eastAsia="Times New Roman" w:hAnsi="Calibri" w:cs="Calibri"/>
-          <w:color w:val="000000"/>
-          <w:lang w:eastAsia="pt-BR"/>
-        </w:rPr>
-      </w:pPr>
-      <w:r>
-        <w:rPr>
-          <w:rFonts w:ascii="Calibri" w:eastAsia="Times New Roman" w:hAnsi="Calibri" w:cs="Calibri"/>
-          <w:color w:val="000000"/>
-          <w:lang w:eastAsia="pt-BR"/>
-        </w:rPr>
-        <w:t>Você está programando um sistema de fe</w:t>
-      </w:r>
-      <w:bookmarkStart w:id="0" w:name="_GoBack"/>
-      <w:bookmarkEnd w:id="0"/>
-      <w:r>
-        <w:rPr>
-          <w:rFonts w:ascii="Calibri" w:eastAsia="Times New Roman" w:hAnsi="Calibri" w:cs="Calibri"/>
-          <w:color w:val="000000"/>
-          <w:lang w:eastAsia="pt-BR"/>
-        </w:rPr>
-        <w:t>sta infantil. O sistema deve emitir um orçamento de acordo com a quantidade de participantes. O usuário deve digitar a quantidade de participantes e o sistema deve emitir o valor total considerando até 100 pessoas o valor é R$ 35,00 por participante acima de 100 pessoas o valor passa a ser R$ 45,00 por participante.</w:t>
+          <w:rFonts w:eastAsia="Times New Roman" w:cstheme="minorHAnsi"/>
+          <w:color w:val="000000"/>
+          <w:lang w:eastAsia="pt-BR"/>
+        </w:rPr>
+      </w:pPr>
+      <w:r>
+        <w:rPr>
+          <w:rFonts w:eastAsia="Times New Roman" w:cstheme="minorHAnsi"/>
+          <w:color w:val="000000"/>
+          <w:lang w:eastAsia="pt-BR"/>
+        </w:rPr>
+        <w:t>Crie um programa que descubra se um valor informado pelo usuário é maior ou menor que 10. Exiba na tela o resultado com uma mensagem amigável.</w:t>
+      </w:r>
+    </w:p>
+    <w:p>
+      <w:pPr>
+        <w:pStyle w:val="NormalWeb"/>
+        <w:numPr>
+          <w:ilvl w:val="0"/>
+          <w:numId w:val="1"/>
+        </w:numPr>
+        <w:spacing w:before="0" w:beforeAutospacing="0" w:after="200" w:afterAutospacing="0"/>
+        <w:textAlignment w:val="baseline"/>
+        <w:rPr>
+          <w:rFonts w:ascii="Calibri" w:hAnsi="Calibri" w:cs="Calibri"/>
+          <w:color w:val="000000"/>
+          <w:sz w:val="22"/>
+          <w:szCs w:val="22"/>
+        </w:rPr>
+      </w:pPr>
+      <w:r>
+        <w:rPr>
+          <w:rFonts w:ascii="Calibri" w:hAnsi="Calibri" w:cs="Calibri"/>
+          <w:color w:val="000000"/>
+          <w:sz w:val="22"/>
+          <w:szCs w:val="22"/>
+        </w:rPr>
+        <w:t xml:space="preserve">Desenvolva um Algoritmo que lê o nome e as 4 notas bimestrais de um aluno. Em seguida o Algoritmo calcula e escreve a média obtida pelo aluno escrevendo também se o aluno foi aprovado ou reprovado. Média para aprovação </w:t>
+      </w:r>
+      <w:r>
+        <w:rPr>
+          <w:rFonts w:ascii="Calibri" w:hAnsi="Calibri" w:cs="Calibri"/>
+          <w:color w:val="000000"/>
+          <w:sz w:val="22"/>
+          <w:szCs w:val="22"/>
+        </w:rPr>
+        <w:t>&gt;</w:t>
+      </w:r>
+      <w:r>
+        <w:rPr>
+          <w:rFonts w:ascii="Calibri" w:hAnsi="Calibri" w:cs="Calibri"/>
+          <w:color w:val="000000"/>
+          <w:sz w:val="22"/>
+          <w:szCs w:val="22"/>
+        </w:rPr>
+        <w:t>= 6.</w:t>
+      </w:r>
+    </w:p>
+    <w:p>
+      <w:pPr>
+        <w:pStyle w:val="NormalWeb"/>
+        <w:numPr>
+          <w:ilvl w:val="0"/>
+          <w:numId w:val="1"/>
+        </w:numPr>
+        <w:spacing w:before="0" w:beforeAutospacing="0" w:after="200" w:afterAutospacing="0"/>
+        <w:textAlignment w:val="baseline"/>
+        <w:rPr>
+          <w:rFonts w:ascii="Calibri" w:hAnsi="Calibri" w:cs="Calibri"/>
+          <w:color w:val="000000"/>
+          <w:sz w:val="22"/>
+          <w:szCs w:val="22"/>
+        </w:rPr>
+      </w:pPr>
+      <w:r>
+        <w:rPr>
+          <w:rFonts w:ascii="Calibri" w:hAnsi="Calibri" w:cs="Calibri"/>
+          <w:color w:val="000000"/>
+          <w:sz w:val="22"/>
+          <w:szCs w:val="22"/>
+        </w:rPr>
+        <w:t>Crie um a</w:t>
+      </w:r>
+      <w:r>
+        <w:rPr>
+          <w:rFonts w:ascii="Calibri" w:hAnsi="Calibri" w:cs="Calibri"/>
+          <w:color w:val="000000"/>
+          <w:sz w:val="22"/>
+          <w:szCs w:val="22"/>
+        </w:rPr>
+        <w:t>lgoritmo para ler um número pelo teclado e verificar se ele é negativo ou positivo. </w:t>
       </w:r>
     </w:p>
     <w:p>
@@ -140,6 +215,170 @@
           <w:color w:val="000000"/>
           <w:lang w:eastAsia="pt-BR"/>
         </w:rPr>
+        <w:t>Desenvolva um Algoritmo que lê o nome e as 4 notas bimestrais de um aluno. Em seguida o Algoritmo calcula e escreve a média obtida e se o aluno foi aprovado ou reprovado. Considere a média 5 para aprovação.</w:t>
+      </w:r>
+      <w:r>
+        <w:rPr>
+          <w:rFonts w:ascii="Calibri" w:eastAsia="Times New Roman" w:hAnsi="Calibri" w:cs="Calibri"/>
+          <w:color w:val="000000"/>
+          <w:lang w:eastAsia="pt-BR"/>
+        </w:rPr>
+        <w:t xml:space="preserve"> </w:t>
+      </w:r>
+    </w:p>
+    <w:p>
+      <w:pPr>
+        <w:numPr>
+          <w:ilvl w:val="0"/>
+          <w:numId w:val="1"/>
+        </w:numPr>
+        <w:spacing w:after="200" w:line="240" w:lineRule="auto"/>
+        <w:textAlignment w:val="baseline"/>
+        <w:rPr>
+          <w:rFonts w:ascii="Calibri" w:eastAsia="Times New Roman" w:hAnsi="Calibri" w:cs="Calibri"/>
+          <w:color w:val="000000"/>
+          <w:lang w:eastAsia="pt-BR"/>
+        </w:rPr>
+      </w:pPr>
+      <w:r>
+        <w:rPr>
+          <w:rFonts w:ascii="Calibri" w:eastAsia="Times New Roman" w:hAnsi="Calibri" w:cs="Calibri"/>
+          <w:color w:val="000000"/>
+          <w:lang w:eastAsia="pt-BR"/>
+        </w:rPr>
+        <w:t xml:space="preserve">Você está programando um sistema de festa infantil. O sistema deve emitir um orçamento de acordo com a quantidade de participantes. O usuário deve digitar a quantidade de participantes e o sistema deve emitir o valor total considerando até 100 pessoas o valor é R$ </w:t>
+      </w:r>
+      <w:r>
+        <w:rPr>
+          <w:rFonts w:ascii="Calibri" w:eastAsia="Times New Roman" w:hAnsi="Calibri" w:cs="Calibri"/>
+          <w:color w:val="000000"/>
+          <w:lang w:eastAsia="pt-BR"/>
+        </w:rPr>
+        <w:t>45</w:t>
+      </w:r>
+      <w:r>
+        <w:rPr>
+          <w:rFonts w:ascii="Calibri" w:eastAsia="Times New Roman" w:hAnsi="Calibri" w:cs="Calibri"/>
+          <w:color w:val="000000"/>
+          <w:lang w:eastAsia="pt-BR"/>
+        </w:rPr>
+        <w:t xml:space="preserve">,00 por participante acima de 100 pessoas o valor passa a ser R$ </w:t>
+      </w:r>
+      <w:r>
+        <w:rPr>
+          <w:rFonts w:ascii="Calibri" w:eastAsia="Times New Roman" w:hAnsi="Calibri" w:cs="Calibri"/>
+          <w:color w:val="000000"/>
+          <w:lang w:eastAsia="pt-BR"/>
+        </w:rPr>
+        <w:t>39</w:t>
+      </w:r>
+      <w:r>
+        <w:rPr>
+          <w:rFonts w:ascii="Calibri" w:eastAsia="Times New Roman" w:hAnsi="Calibri" w:cs="Calibri"/>
+          <w:color w:val="000000"/>
+          <w:lang w:eastAsia="pt-BR"/>
+        </w:rPr>
+        <w:t>,00 por participante.</w:t>
+      </w:r>
+    </w:p>
+    <w:p>
+      <w:pPr>
+        <w:pStyle w:val="NormalWeb"/>
+        <w:numPr>
+          <w:ilvl w:val="0"/>
+          <w:numId w:val="2"/>
+        </w:numPr>
+        <w:spacing w:before="0" w:beforeAutospacing="0" w:after="0" w:afterAutospacing="0"/>
+        <w:textAlignment w:val="baseline"/>
+        <w:rPr>
+          <w:rFonts w:ascii="Calibri" w:hAnsi="Calibri" w:cs="Calibri"/>
+          <w:color w:val="000000"/>
+          <w:sz w:val="22"/>
+          <w:szCs w:val="22"/>
+        </w:rPr>
+      </w:pPr>
+      <w:r>
+        <w:rPr>
+          <w:rFonts w:ascii="Calibri" w:hAnsi="Calibri" w:cs="Calibri"/>
+          <w:color w:val="000000"/>
+          <w:sz w:val="22"/>
+          <w:szCs w:val="22"/>
+        </w:rPr>
+        <w:t>Recebendo quatro médias bimestrais, calcule a média do ano (ponderada), sabendo que o 1º bimestre tem peso 1, o 2º bimestre tem peso 2, o 3º bimestre tem peso 3 e o 4º bimestre tem peso 4. Sabendo que para aprovação o aluno precisa ter uma média anual maior ou igual a 7, escreva uma mensagem indicando se o aluno foi aprovado ou reprovado.  </w:t>
+      </w:r>
+    </w:p>
+    <w:p>
+      <w:pPr>
+        <w:pStyle w:val="NormalWeb"/>
+        <w:numPr>
+          <w:ilvl w:val="1"/>
+          <w:numId w:val="6"/>
+        </w:numPr>
+        <w:spacing w:before="0" w:beforeAutospacing="0" w:after="0" w:afterAutospacing="0"/>
+        <w:textAlignment w:val="baseline"/>
+        <w:rPr>
+          <w:rFonts w:ascii="Arial" w:hAnsi="Arial" w:cs="Arial"/>
+          <w:color w:val="000000"/>
+          <w:sz w:val="22"/>
+          <w:szCs w:val="22"/>
+        </w:rPr>
+      </w:pPr>
+      <w:r>
+        <w:rPr>
+          <w:rFonts w:ascii="Calibri" w:hAnsi="Calibri" w:cs="Calibri"/>
+          <w:color w:val="000000"/>
+          <w:sz w:val="22"/>
+          <w:szCs w:val="22"/>
+        </w:rPr>
+        <w:t>Observação: </w:t>
+      </w:r>
+    </w:p>
+    <w:p>
+      <w:pPr>
+        <w:pStyle w:val="NormalWeb"/>
+        <w:numPr>
+          <w:ilvl w:val="1"/>
+          <w:numId w:val="6"/>
+        </w:numPr>
+        <w:spacing w:before="0" w:beforeAutospacing="0" w:after="240" w:afterAutospacing="0"/>
+        <w:textAlignment w:val="baseline"/>
+        <w:rPr>
+          <w:rFonts w:ascii="Arial" w:hAnsi="Arial" w:cs="Arial"/>
+          <w:color w:val="000000"/>
+          <w:sz w:val="22"/>
+          <w:szCs w:val="22"/>
+        </w:rPr>
+      </w:pPr>
+      <w:r>
+        <w:rPr>
+          <w:rFonts w:ascii="Calibri" w:hAnsi="Calibri" w:cs="Calibri"/>
+          <w:color w:val="000000"/>
+          <w:sz w:val="22"/>
+          <w:szCs w:val="22"/>
+        </w:rPr>
+        <w:t>Média anual = (1º bimestre * 1+ 2º bimestre * 2 + 3º bimestre * 3 + 4º bimestre * 4) / (1+2+3+4) </w:t>
+      </w:r>
+    </w:p>
+    <w:p>
+      <w:pPr>
+        <w:numPr>
+          <w:ilvl w:val="0"/>
+          <w:numId w:val="1"/>
+        </w:numPr>
+        <w:spacing w:after="0" w:line="240" w:lineRule="auto"/>
+        <w:textAlignment w:val="baseline"/>
+        <w:rPr>
+          <w:rFonts w:ascii="Calibri" w:eastAsia="Times New Roman" w:hAnsi="Calibri" w:cs="Calibri"/>
+          <w:color w:val="000000"/>
+          <w:lang w:eastAsia="pt-BR"/>
+        </w:rPr>
+      </w:pPr>
+      <w:r>
+        <w:rPr>
+          <w:rFonts w:ascii="Calibri" w:eastAsia="Times New Roman" w:hAnsi="Calibri" w:cs="Calibri"/>
+          <w:color w:val="000000"/>
+          <w:lang w:eastAsia="pt-BR"/>
+        </w:rPr>
         <w:t>Você está programando um sistema para uma empresa de recursos humanos. De acordo com o tempo de experiência do candidato você deve informar ao recrutador o nível do candidato. Considere:</w:t>
       </w:r>
     </w:p>
@@ -150,6 +389,7 @@
           <w:numId w:val="2"/>
         </w:numPr>
         <w:spacing w:after="0" w:line="240" w:lineRule="auto"/>
+        <w:ind w:left="993"/>
         <w:textAlignment w:val="baseline"/>
         <w:rPr>
           <w:rFonts w:ascii="Calibri" w:eastAsia="Times New Roman" w:hAnsi="Calibri" w:cs="Calibri"/>
@@ -173,6 +413,7 @@
           <w:numId w:val="2"/>
         </w:numPr>
         <w:spacing w:after="0" w:line="240" w:lineRule="auto"/>
+        <w:ind w:left="993"/>
         <w:textAlignment w:val="baseline"/>
         <w:rPr>
           <w:rFonts w:ascii="Calibri" w:eastAsia="Times New Roman" w:hAnsi="Calibri" w:cs="Calibri"/>
@@ -196,6 +437,7 @@
           <w:numId w:val="2"/>
         </w:numPr>
         <w:spacing w:after="200" w:line="240" w:lineRule="auto"/>
+        <w:ind w:left="993"/>
         <w:textAlignment w:val="baseline"/>
         <w:rPr>
           <w:rFonts w:ascii="Calibri" w:eastAsia="Times New Roman" w:hAnsi="Calibri" w:cs="Calibri"/>
@@ -237,25 +479,189 @@
     </w:p>
     <w:p>
       <w:pPr>
+        <w:pStyle w:val="PargrafodaLista"/>
         <w:numPr>
           <w:ilvl w:val="0"/>
           <w:numId w:val="2"/>
         </w:numPr>
+        <w:spacing w:after="0" w:line="240" w:lineRule="auto"/>
+        <w:textAlignment w:val="baseline"/>
+        <w:rPr>
+          <w:rFonts w:eastAsia="Times New Roman" w:cstheme="minorHAnsi"/>
+          <w:color w:val="000000"/>
+          <w:lang w:eastAsia="pt-BR"/>
+        </w:rPr>
+      </w:pPr>
+      <w:r>
+        <w:rPr>
+          <w:rFonts w:eastAsia="Times New Roman" w:cstheme="minorHAnsi"/>
+          <w:color w:val="000000"/>
+          <w:lang w:eastAsia="pt-BR"/>
+        </w:rPr>
+        <w:t xml:space="preserve">Escreva um programa que peça para o usuário digitar dois números e escolher entre uma das quatro </w:t>
+      </w:r>
+      <w:r>
+        <w:rPr>
+          <w:rFonts w:eastAsia="Times New Roman" w:cstheme="minorHAnsi"/>
+          <w:b/>
+          <w:bCs/>
+          <w:color w:val="FF0000"/>
+          <w:lang w:eastAsia="pt-BR"/>
+        </w:rPr>
+        <w:t>operações</w:t>
+      </w:r>
+      <w:r>
+        <w:rPr>
+          <w:rFonts w:eastAsia="Times New Roman" w:cstheme="minorHAnsi"/>
+          <w:color w:val="FF0000"/>
+          <w:lang w:eastAsia="pt-BR"/>
+        </w:rPr>
+        <w:t xml:space="preserve"> </w:t>
+      </w:r>
+      <w:r>
+        <w:rPr>
+          <w:rFonts w:eastAsia="Times New Roman" w:cstheme="minorHAnsi"/>
+          <w:color w:val="000000"/>
+          <w:lang w:eastAsia="pt-BR"/>
+        </w:rPr>
+        <w:t>matemáticas simples:</w:t>
+      </w:r>
+    </w:p>
+    <w:p>
+      <w:pPr>
+        <w:numPr>
+          <w:ilvl w:val="0"/>
+          <w:numId w:val="4"/>
+        </w:numPr>
+        <w:tabs>
+          <w:tab w:val="clear" w:pos="720"/>
+        </w:tabs>
+        <w:spacing w:after="0" w:line="240" w:lineRule="auto"/>
+        <w:ind w:left="1134"/>
+        <w:textAlignment w:val="baseline"/>
+        <w:rPr>
+          <w:rFonts w:eastAsia="Times New Roman" w:cstheme="minorHAnsi"/>
+          <w:color w:val="000000"/>
+          <w:lang w:eastAsia="pt-BR"/>
+        </w:rPr>
+      </w:pPr>
+      <w:r>
+        <w:rPr>
+          <w:rFonts w:eastAsia="Times New Roman" w:cstheme="minorHAnsi"/>
+          <w:color w:val="000000"/>
+          <w:lang w:eastAsia="pt-BR"/>
+        </w:rPr>
+        <w:t>adição,</w:t>
+      </w:r>
+    </w:p>
+    <w:p>
+      <w:pPr>
+        <w:numPr>
+          <w:ilvl w:val="0"/>
+          <w:numId w:val="4"/>
+        </w:numPr>
+        <w:tabs>
+          <w:tab w:val="clear" w:pos="720"/>
+        </w:tabs>
+        <w:spacing w:after="0" w:line="240" w:lineRule="auto"/>
+        <w:ind w:left="1134"/>
+        <w:textAlignment w:val="baseline"/>
+        <w:rPr>
+          <w:rFonts w:eastAsia="Times New Roman" w:cstheme="minorHAnsi"/>
+          <w:color w:val="000000"/>
+          <w:lang w:eastAsia="pt-BR"/>
+        </w:rPr>
+      </w:pPr>
+      <w:r>
+        <w:rPr>
+          <w:rFonts w:eastAsia="Times New Roman" w:cstheme="minorHAnsi"/>
+          <w:color w:val="000000"/>
+          <w:lang w:eastAsia="pt-BR"/>
+        </w:rPr>
+        <w:t>subtrair,</w:t>
+      </w:r>
+    </w:p>
+    <w:p>
+      <w:pPr>
+        <w:numPr>
+          <w:ilvl w:val="0"/>
+          <w:numId w:val="4"/>
+        </w:numPr>
+        <w:tabs>
+          <w:tab w:val="clear" w:pos="720"/>
+        </w:tabs>
+        <w:spacing w:after="0" w:line="240" w:lineRule="auto"/>
+        <w:ind w:left="1134"/>
+        <w:textAlignment w:val="baseline"/>
+        <w:rPr>
+          <w:rFonts w:eastAsia="Times New Roman" w:cstheme="minorHAnsi"/>
+          <w:color w:val="000000"/>
+          <w:lang w:eastAsia="pt-BR"/>
+        </w:rPr>
+      </w:pPr>
+      <w:r>
+        <w:rPr>
+          <w:rFonts w:eastAsia="Times New Roman" w:cstheme="minorHAnsi"/>
+          <w:color w:val="000000"/>
+          <w:lang w:eastAsia="pt-BR"/>
+        </w:rPr>
+        <w:t>multiplicar </w:t>
+      </w:r>
+    </w:p>
+    <w:p>
+      <w:pPr>
+        <w:numPr>
+          <w:ilvl w:val="0"/>
+          <w:numId w:val="4"/>
+        </w:numPr>
+        <w:tabs>
+          <w:tab w:val="clear" w:pos="720"/>
+        </w:tabs>
+        <w:spacing w:after="0" w:line="240" w:lineRule="auto"/>
+        <w:ind w:left="1134"/>
+        <w:textAlignment w:val="baseline"/>
+        <w:rPr>
+          <w:rFonts w:eastAsia="Times New Roman" w:cstheme="minorHAnsi"/>
+          <w:color w:val="000000"/>
+          <w:lang w:eastAsia="pt-BR"/>
+        </w:rPr>
+      </w:pPr>
+      <w:r>
+        <w:rPr>
+          <w:rFonts w:eastAsia="Times New Roman" w:cstheme="minorHAnsi"/>
+          <w:color w:val="000000"/>
+          <w:lang w:eastAsia="pt-BR"/>
+        </w:rPr>
+        <w:t>dividir</w:t>
+      </w:r>
+    </w:p>
+    <w:p>
+      <w:pPr>
         <w:spacing w:after="200" w:line="240" w:lineRule="auto"/>
-        <w:textAlignment w:val="baseline"/>
-        <w:rPr>
-          <w:rFonts w:ascii="Calibri" w:eastAsia="Times New Roman" w:hAnsi="Calibri" w:cs="Calibri"/>
-          <w:color w:val="000000"/>
-          <w:lang w:eastAsia="pt-BR"/>
-        </w:rPr>
-      </w:pPr>
-      <w:r>
-        <w:rPr>
-          <w:rFonts w:ascii="Calibri" w:eastAsia="Times New Roman" w:hAnsi="Calibri" w:cs="Calibri"/>
-          <w:color w:val="000000"/>
-          <w:lang w:eastAsia="pt-BR"/>
-        </w:rPr>
-        <w:t>Faça um algoritmo capaz de calcular a média das notas de 30 alunos que deverão ser informadas pelo usuário. O sistema, além das notas deve pedir o nome do aluno e depois de calcular cada média, informar o nome e a média do aluno e se ele foi aprovado ou reprovado (considere 5 como média de aprovação).</w:t>
+        <w:ind w:firstLine="708"/>
+        <w:rPr>
+          <w:rFonts w:eastAsia="Times New Roman" w:cstheme="minorHAnsi"/>
+          <w:sz w:val="24"/>
+          <w:szCs w:val="24"/>
+          <w:lang w:eastAsia="pt-BR"/>
+        </w:rPr>
+      </w:pPr>
+      <w:r>
+        <w:rPr>
+          <w:rFonts w:eastAsia="Times New Roman" w:cstheme="minorHAnsi"/>
+          <w:color w:val="000000"/>
+          <w:lang w:eastAsia="pt-BR"/>
+        </w:rPr>
+        <w:t xml:space="preserve">Após isso, efetue o cálculo e exiba </w:t>
+      </w:r>
+      <w:r>
+        <w:rPr>
+          <w:rFonts w:eastAsia="Times New Roman" w:cstheme="minorHAnsi"/>
+          <w:color w:val="000000"/>
+          <w:shd w:val="clear" w:color="auto" w:fill="FFFFFF"/>
+          <w:lang w:eastAsia="pt-BR"/>
+        </w:rPr>
+        <w:t>na tela o resultado do cálculo com uma mensagem amigável.</w:t>
       </w:r>
     </w:p>
     <w:p>
@@ -264,7 +670,7 @@
           <w:ilvl w:val="0"/>
           <w:numId w:val="2"/>
         </w:numPr>
-        <w:spacing w:after="200" w:line="240" w:lineRule="auto"/>
+        <w:spacing w:after="0" w:line="240" w:lineRule="auto"/>
         <w:textAlignment w:val="baseline"/>
         <w:rPr>
           <w:rFonts w:ascii="Calibri" w:eastAsia="Times New Roman" w:hAnsi="Calibri" w:cs="Calibri"/>
@@ -287,7 +693,7 @@
           <w:ilvl w:val="0"/>
           <w:numId w:val="3"/>
         </w:numPr>
-        <w:spacing w:after="200" w:line="240" w:lineRule="auto"/>
+        <w:spacing w:after="0" w:line="240" w:lineRule="auto"/>
         <w:ind w:left="1068"/>
         <w:textAlignment w:val="baseline"/>
         <w:rPr>
@@ -311,7 +717,7 @@
           <w:ilvl w:val="0"/>
           <w:numId w:val="3"/>
         </w:numPr>
-        <w:spacing w:after="200" w:line="240" w:lineRule="auto"/>
+        <w:spacing w:after="0" w:line="240" w:lineRule="auto"/>
         <w:ind w:left="1068"/>
         <w:textAlignment w:val="baseline"/>
         <w:rPr>
@@ -335,7 +741,7 @@
           <w:ilvl w:val="0"/>
           <w:numId w:val="3"/>
         </w:numPr>
-        <w:spacing w:after="200" w:line="240" w:lineRule="auto"/>
+        <w:spacing w:after="0" w:line="240" w:lineRule="auto"/>
         <w:ind w:left="1068"/>
         <w:textAlignment w:val="baseline"/>
         <w:rPr>
@@ -395,7 +801,7 @@
           <w:ilvl w:val="0"/>
           <w:numId w:val="3"/>
         </w:numPr>
-        <w:spacing w:after="200" w:line="240" w:lineRule="auto"/>
+        <w:spacing w:after="0" w:line="240" w:lineRule="auto"/>
         <w:ind w:left="1068"/>
         <w:textAlignment w:val="baseline"/>
         <w:rPr>
@@ -455,7 +861,7 @@
           <w:ilvl w:val="0"/>
           <w:numId w:val="3"/>
         </w:numPr>
-        <w:spacing w:after="200" w:line="240" w:lineRule="auto"/>
+        <w:spacing w:after="0" w:line="240" w:lineRule="auto"/>
         <w:ind w:left="1068"/>
         <w:textAlignment w:val="baseline"/>
         <w:rPr>
@@ -515,7 +921,7 @@
           <w:ilvl w:val="0"/>
           <w:numId w:val="3"/>
         </w:numPr>
-        <w:spacing w:after="200" w:line="240" w:lineRule="auto"/>
+        <w:spacing w:after="0" w:line="240" w:lineRule="auto"/>
         <w:ind w:left="1068"/>
         <w:textAlignment w:val="baseline"/>
         <w:rPr>
@@ -530,6 +936,7 @@
           <w:color w:val="000000"/>
           <w:lang w:eastAsia="pt-BR"/>
         </w:rPr>
+        <w:lastRenderedPageBreak/>
         <w:t>Cartão de Crédito 30% de desconto </w:t>
       </w:r>
     </w:p>
@@ -539,7 +946,7 @@
           <w:ilvl w:val="0"/>
           <w:numId w:val="3"/>
         </w:numPr>
-        <w:spacing w:after="200" w:line="240" w:lineRule="auto"/>
+        <w:spacing w:after="0" w:line="240" w:lineRule="auto"/>
         <w:ind w:left="1068"/>
         <w:textAlignment w:val="baseline"/>
         <w:rPr>
@@ -589,7 +996,169 @@
           <w:color w:val="000000"/>
           <w:lang w:eastAsia="pt-BR"/>
         </w:rPr>
-        <w:t>Elabore um algoritmo que leia as variáveis C e N, respectivamente código e número de horas trabalhadas de um operário. E calcule o salário sabendo-se que ele ganha R$ 10,00 por hora. Quando o número de horas exceder a 50 calcule o excesso de pagamento armazenando-o na variável E, caso contrário zerar tal variável. A hora excedente de trabalho vale R$ 20,00. No final do processamento imprimir o salário total e o salário excedente. </w:t>
+        <w:t xml:space="preserve">Elabore um algoritmo que leia as variáveis </w:t>
+      </w:r>
+      <w:r>
+        <w:rPr>
+          <w:rFonts w:ascii="Calibri" w:eastAsia="Times New Roman" w:hAnsi="Calibri" w:cs="Calibri"/>
+          <w:color w:val="000000"/>
+          <w:lang w:eastAsia="pt-BR"/>
+        </w:rPr>
+        <w:t>CODIGO</w:t>
+      </w:r>
+      <w:r>
+        <w:rPr>
+          <w:rFonts w:ascii="Calibri" w:eastAsia="Times New Roman" w:hAnsi="Calibri" w:cs="Calibri"/>
+          <w:color w:val="000000"/>
+          <w:lang w:eastAsia="pt-BR"/>
+        </w:rPr>
+        <w:t xml:space="preserve"> e </w:t>
+      </w:r>
+      <w:proofErr w:type="gramStart"/>
+      <w:r>
+        <w:rPr>
+          <w:rFonts w:ascii="Calibri" w:eastAsia="Times New Roman" w:hAnsi="Calibri" w:cs="Calibri"/>
+          <w:color w:val="000000"/>
+          <w:lang w:eastAsia="pt-BR"/>
+        </w:rPr>
+        <w:t>N</w:t>
+      </w:r>
+      <w:r>
+        <w:rPr>
+          <w:rFonts w:ascii="Calibri" w:eastAsia="Times New Roman" w:hAnsi="Calibri" w:cs="Calibri"/>
+          <w:color w:val="000000"/>
+          <w:lang w:eastAsia="pt-BR"/>
+        </w:rPr>
+        <w:t>UMERO</w:t>
+      </w:r>
+      <w:proofErr w:type="gramEnd"/>
+      <w:r>
+        <w:rPr>
+          <w:rFonts w:ascii="Calibri" w:eastAsia="Times New Roman" w:hAnsi="Calibri" w:cs="Calibri"/>
+          <w:color w:val="000000"/>
+          <w:lang w:eastAsia="pt-BR"/>
+        </w:rPr>
+        <w:t>_HORAS</w:t>
+      </w:r>
+      <w:r>
+        <w:rPr>
+          <w:rFonts w:ascii="Calibri" w:eastAsia="Times New Roman" w:hAnsi="Calibri" w:cs="Calibri"/>
+          <w:color w:val="000000"/>
+          <w:lang w:eastAsia="pt-BR"/>
+        </w:rPr>
+        <w:t>, respectivamente código e número de horas</w:t>
+      </w:r>
+      <w:r>
+        <w:rPr>
+          <w:rFonts w:ascii="Calibri" w:eastAsia="Times New Roman" w:hAnsi="Calibri" w:cs="Calibri"/>
+          <w:color w:val="000000"/>
+          <w:lang w:eastAsia="pt-BR"/>
+        </w:rPr>
+        <w:t xml:space="preserve"> semanais</w:t>
+      </w:r>
+      <w:r>
+        <w:rPr>
+          <w:rFonts w:ascii="Calibri" w:eastAsia="Times New Roman" w:hAnsi="Calibri" w:cs="Calibri"/>
+          <w:color w:val="000000"/>
+          <w:lang w:eastAsia="pt-BR"/>
+        </w:rPr>
+        <w:t xml:space="preserve"> trabalhadas de um </w:t>
+      </w:r>
+      <w:r>
+        <w:rPr>
+          <w:rFonts w:ascii="Calibri" w:eastAsia="Times New Roman" w:hAnsi="Calibri" w:cs="Calibri"/>
+          <w:color w:val="000000"/>
+          <w:lang w:eastAsia="pt-BR"/>
+        </w:rPr>
+        <w:t>funcionário</w:t>
+      </w:r>
+      <w:r>
+        <w:rPr>
+          <w:rFonts w:ascii="Calibri" w:eastAsia="Times New Roman" w:hAnsi="Calibri" w:cs="Calibri"/>
+          <w:color w:val="000000"/>
+          <w:lang w:eastAsia="pt-BR"/>
+        </w:rPr>
+        <w:t xml:space="preserve">. </w:t>
+      </w:r>
+      <w:r>
+        <w:rPr>
+          <w:rFonts w:ascii="Calibri" w:eastAsia="Times New Roman" w:hAnsi="Calibri" w:cs="Calibri"/>
+          <w:color w:val="000000"/>
+          <w:lang w:eastAsia="pt-BR"/>
+        </w:rPr>
+        <w:t>C</w:t>
+      </w:r>
+      <w:r>
+        <w:rPr>
+          <w:rFonts w:ascii="Calibri" w:eastAsia="Times New Roman" w:hAnsi="Calibri" w:cs="Calibri"/>
+          <w:color w:val="000000"/>
+          <w:lang w:eastAsia="pt-BR"/>
+        </w:rPr>
+        <w:t xml:space="preserve">alcule o salário sabendo que ele ganha R$ </w:t>
+      </w:r>
+      <w:r>
+        <w:rPr>
+          <w:rFonts w:ascii="Calibri" w:eastAsia="Times New Roman" w:hAnsi="Calibri" w:cs="Calibri"/>
+          <w:color w:val="000000"/>
+          <w:lang w:eastAsia="pt-BR"/>
+        </w:rPr>
+        <w:t>20</w:t>
+      </w:r>
+      <w:r>
+        <w:rPr>
+          <w:rFonts w:ascii="Calibri" w:eastAsia="Times New Roman" w:hAnsi="Calibri" w:cs="Calibri"/>
+          <w:color w:val="000000"/>
+          <w:lang w:eastAsia="pt-BR"/>
+        </w:rPr>
+        <w:t xml:space="preserve">,00 por hora. Quando o número de horas exceder a </w:t>
+      </w:r>
+      <w:r>
+        <w:rPr>
+          <w:rFonts w:ascii="Calibri" w:eastAsia="Times New Roman" w:hAnsi="Calibri" w:cs="Calibri"/>
+          <w:color w:val="000000"/>
+          <w:lang w:eastAsia="pt-BR"/>
+        </w:rPr>
+        <w:t>44</w:t>
+      </w:r>
+      <w:r>
+        <w:rPr>
+          <w:rFonts w:ascii="Calibri" w:eastAsia="Times New Roman" w:hAnsi="Calibri" w:cs="Calibri"/>
+          <w:color w:val="000000"/>
+          <w:lang w:eastAsia="pt-BR"/>
+        </w:rPr>
+        <w:t xml:space="preserve"> calcule o excesso de pagamento armazenando-o na variável </w:t>
+      </w:r>
+      <w:r>
+        <w:rPr>
+          <w:rFonts w:ascii="Calibri" w:eastAsia="Times New Roman" w:hAnsi="Calibri" w:cs="Calibri"/>
+          <w:color w:val="000000"/>
+          <w:lang w:eastAsia="pt-BR"/>
+        </w:rPr>
+        <w:t>HORA_EXTRA</w:t>
+      </w:r>
+      <w:r>
+        <w:rPr>
+          <w:rFonts w:ascii="Calibri" w:eastAsia="Times New Roman" w:hAnsi="Calibri" w:cs="Calibri"/>
+          <w:color w:val="000000"/>
+          <w:lang w:eastAsia="pt-BR"/>
+        </w:rPr>
+        <w:t xml:space="preserve">, caso contrário zerar tal variável. A hora excedente de trabalho vale R$ </w:t>
+      </w:r>
+      <w:r>
+        <w:rPr>
+          <w:rFonts w:ascii="Calibri" w:eastAsia="Times New Roman" w:hAnsi="Calibri" w:cs="Calibri"/>
+          <w:color w:val="000000"/>
+          <w:lang w:eastAsia="pt-BR"/>
+        </w:rPr>
+        <w:t>30</w:t>
+      </w:r>
+      <w:r>
+        <w:rPr>
+          <w:rFonts w:ascii="Calibri" w:eastAsia="Times New Roman" w:hAnsi="Calibri" w:cs="Calibri"/>
+          <w:color w:val="000000"/>
+          <w:lang w:eastAsia="pt-BR"/>
+        </w:rPr>
+        <w:t>,00. No final do processamento imprimir o salário total e o salário excedente. </w:t>
       </w:r>
     </w:p>
     <w:p>
@@ -597,7 +1166,14 @@
         <w:pStyle w:val="PargrafodaLista"/>
         <w:spacing w:after="200" w:line="240" w:lineRule="auto"/>
         <w:textAlignment w:val="baseline"/>
-      </w:pPr>
+        <w:rPr>
+          <w:rFonts w:ascii="Calibri" w:eastAsia="Times New Roman" w:hAnsi="Calibri" w:cs="Calibri"/>
+          <w:color w:val="000000"/>
+          <w:lang w:eastAsia="pt-BR"/>
+        </w:rPr>
+      </w:pPr>
+      <w:bookmarkStart w:id="0" w:name="_GoBack"/>
+      <w:bookmarkEnd w:id="0"/>
     </w:p>
     <w:p>
       <w:pPr>
@@ -620,250 +1196,6 @@
           <w:color w:val="000000"/>
           <w:lang w:eastAsia="pt-BR"/>
         </w:rPr>
-        <w:t xml:space="preserve">Escreva um programa que peça para o usuário digitar dois números e escolher entre uma das quatro </w:t>
-      </w:r>
-      <w:r>
-        <w:rPr>
-          <w:rFonts w:eastAsia="Times New Roman" w:cstheme="minorHAnsi"/>
-          <w:b/>
-          <w:bCs/>
-          <w:color w:val="FF0000"/>
-          <w:lang w:eastAsia="pt-BR"/>
-        </w:rPr>
-        <w:t>operações</w:t>
-      </w:r>
-      <w:r>
-        <w:rPr>
-          <w:rFonts w:eastAsia="Times New Roman" w:cstheme="minorHAnsi"/>
-          <w:color w:val="FF0000"/>
-          <w:lang w:eastAsia="pt-BR"/>
-        </w:rPr>
-        <w:t xml:space="preserve"> </w:t>
-      </w:r>
-      <w:r>
-        <w:rPr>
-          <w:rFonts w:eastAsia="Times New Roman" w:cstheme="minorHAnsi"/>
-          <w:color w:val="000000"/>
-          <w:lang w:eastAsia="pt-BR"/>
-        </w:rPr>
-        <w:t>matemáticas simples:</w:t>
-      </w:r>
-    </w:p>
-    <w:p>
-      <w:pPr>
-        <w:numPr>
-          <w:ilvl w:val="0"/>
-          <w:numId w:val="4"/>
-        </w:numPr>
-        <w:spacing w:after="200" w:line="240" w:lineRule="auto"/>
-        <w:textAlignment w:val="baseline"/>
-        <w:rPr>
-          <w:rFonts w:eastAsia="Times New Roman" w:cstheme="minorHAnsi"/>
-          <w:color w:val="000000"/>
-          <w:lang w:eastAsia="pt-BR"/>
-        </w:rPr>
-      </w:pPr>
-      <w:r>
-        <w:rPr>
-          <w:rFonts w:eastAsia="Times New Roman" w:cstheme="minorHAnsi"/>
-          <w:color w:val="000000"/>
-          <w:lang w:eastAsia="pt-BR"/>
-        </w:rPr>
-        <w:t>adição,</w:t>
-      </w:r>
-    </w:p>
-    <w:p>
-      <w:pPr>
-        <w:numPr>
-          <w:ilvl w:val="0"/>
-          <w:numId w:val="4"/>
-        </w:numPr>
-        <w:spacing w:after="200" w:line="240" w:lineRule="auto"/>
-        <w:textAlignment w:val="baseline"/>
-        <w:rPr>
-          <w:rFonts w:eastAsia="Times New Roman" w:cstheme="minorHAnsi"/>
-          <w:color w:val="000000"/>
-          <w:lang w:eastAsia="pt-BR"/>
-        </w:rPr>
-      </w:pPr>
-      <w:r>
-        <w:rPr>
-          <w:rFonts w:eastAsia="Times New Roman" w:cstheme="minorHAnsi"/>
-          <w:color w:val="000000"/>
-          <w:lang w:eastAsia="pt-BR"/>
-        </w:rPr>
-        <w:t>subtrair,</w:t>
-      </w:r>
-    </w:p>
-    <w:p>
-      <w:pPr>
-        <w:numPr>
-          <w:ilvl w:val="0"/>
-          <w:numId w:val="4"/>
-        </w:numPr>
-        <w:spacing w:after="200" w:line="240" w:lineRule="auto"/>
-        <w:textAlignment w:val="baseline"/>
-        <w:rPr>
-          <w:rFonts w:eastAsia="Times New Roman" w:cstheme="minorHAnsi"/>
-          <w:color w:val="000000"/>
-          <w:lang w:eastAsia="pt-BR"/>
-        </w:rPr>
-      </w:pPr>
-      <w:r>
-        <w:rPr>
-          <w:rFonts w:eastAsia="Times New Roman" w:cstheme="minorHAnsi"/>
-          <w:color w:val="000000"/>
-          <w:lang w:eastAsia="pt-BR"/>
-        </w:rPr>
-        <w:lastRenderedPageBreak/>
-        <w:t>multiplicar </w:t>
-      </w:r>
-    </w:p>
-    <w:p>
-      <w:pPr>
-        <w:numPr>
-          <w:ilvl w:val="0"/>
-          <w:numId w:val="4"/>
-        </w:numPr>
-        <w:spacing w:after="200" w:line="240" w:lineRule="auto"/>
-        <w:textAlignment w:val="baseline"/>
-        <w:rPr>
-          <w:rFonts w:eastAsia="Times New Roman" w:cstheme="minorHAnsi"/>
-          <w:color w:val="000000"/>
-          <w:lang w:eastAsia="pt-BR"/>
-        </w:rPr>
-      </w:pPr>
-      <w:r>
-        <w:rPr>
-          <w:rFonts w:eastAsia="Times New Roman" w:cstheme="minorHAnsi"/>
-          <w:color w:val="000000"/>
-          <w:lang w:eastAsia="pt-BR"/>
-        </w:rPr>
-        <w:t>dividir</w:t>
-      </w:r>
-    </w:p>
-    <w:p>
-      <w:pPr>
-        <w:spacing w:after="200" w:line="240" w:lineRule="auto"/>
-        <w:ind w:firstLine="720"/>
-        <w:rPr>
-          <w:rFonts w:eastAsia="Times New Roman" w:cstheme="minorHAnsi"/>
-          <w:sz w:val="24"/>
-          <w:szCs w:val="24"/>
-          <w:lang w:eastAsia="pt-BR"/>
-        </w:rPr>
-      </w:pPr>
-      <w:r>
-        <w:rPr>
-          <w:rFonts w:eastAsia="Times New Roman" w:cstheme="minorHAnsi"/>
-          <w:color w:val="000000"/>
-          <w:lang w:eastAsia="pt-BR"/>
-        </w:rPr>
-        <w:t xml:space="preserve">Após isso, efetue o cálculo e exiba </w:t>
-      </w:r>
-      <w:r>
-        <w:rPr>
-          <w:rFonts w:eastAsia="Times New Roman" w:cstheme="minorHAnsi"/>
-          <w:color w:val="000000"/>
-          <w:shd w:val="clear" w:color="auto" w:fill="FFFFFF"/>
-          <w:lang w:eastAsia="pt-BR"/>
-        </w:rPr>
-        <w:t>na tela o resultado do cálculo com uma mensagem amigável.</w:t>
-      </w:r>
-    </w:p>
-    <w:p>
-      <w:pPr>
-        <w:pStyle w:val="PargrafodaLista"/>
-        <w:numPr>
-          <w:ilvl w:val="0"/>
-          <w:numId w:val="2"/>
-        </w:numPr>
-        <w:spacing w:after="200" w:line="240" w:lineRule="auto"/>
-        <w:textAlignment w:val="baseline"/>
-        <w:rPr>
-          <w:rFonts w:eastAsia="Times New Roman" w:cstheme="minorHAnsi"/>
-          <w:color w:val="000000"/>
-          <w:lang w:eastAsia="pt-BR"/>
-        </w:rPr>
-      </w:pPr>
-      <w:r>
-        <w:rPr>
-          <w:rFonts w:eastAsia="Times New Roman" w:cstheme="minorHAnsi"/>
-          <w:color w:val="000000"/>
-          <w:lang w:eastAsia="pt-BR"/>
-        </w:rPr>
-        <w:t>Crie um programa que descubra se um valor informado pelo usuário é par ou ímpar. Exiba na tela o resultado com uma mensagem amigável.</w:t>
-      </w:r>
-    </w:p>
-    <w:p>
-      <w:pPr>
-        <w:pStyle w:val="PargrafodaLista"/>
-        <w:spacing w:after="200" w:line="240" w:lineRule="auto"/>
-        <w:textAlignment w:val="baseline"/>
-        <w:rPr>
-          <w:rFonts w:eastAsia="Times New Roman" w:cstheme="minorHAnsi"/>
-          <w:color w:val="000000"/>
-          <w:lang w:eastAsia="pt-BR"/>
-        </w:rPr>
-      </w:pPr>
-    </w:p>
-    <w:p>
-      <w:pPr>
-        <w:pStyle w:val="PargrafodaLista"/>
-        <w:numPr>
-          <w:ilvl w:val="0"/>
-          <w:numId w:val="2"/>
-        </w:numPr>
-        <w:spacing w:after="200" w:line="240" w:lineRule="auto"/>
-        <w:textAlignment w:val="baseline"/>
-        <w:rPr>
-          <w:rFonts w:eastAsia="Times New Roman" w:cstheme="minorHAnsi"/>
-          <w:color w:val="000000"/>
-          <w:lang w:eastAsia="pt-BR"/>
-        </w:rPr>
-      </w:pPr>
-      <w:r>
-        <w:rPr>
-          <w:rFonts w:eastAsia="Times New Roman" w:cstheme="minorHAnsi"/>
-          <w:color w:val="000000"/>
-          <w:lang w:eastAsia="pt-BR"/>
-        </w:rPr>
-        <w:t>Crie um programa que descubra se um valor informado pelo usuário é maior ou menor que 10. Exiba na tela o resultado com uma mensagem amigável.</w:t>
-      </w:r>
-    </w:p>
-    <w:p>
-      <w:pPr>
-        <w:pStyle w:val="PargrafodaLista"/>
-        <w:spacing w:after="200" w:line="240" w:lineRule="auto"/>
-        <w:textAlignment w:val="baseline"/>
-        <w:rPr>
-          <w:rFonts w:eastAsia="Times New Roman" w:cstheme="minorHAnsi"/>
-          <w:color w:val="000000"/>
-          <w:lang w:eastAsia="pt-BR"/>
-        </w:rPr>
-      </w:pPr>
-    </w:p>
-    <w:p>
-      <w:pPr>
-        <w:pStyle w:val="PargrafodaLista"/>
-        <w:numPr>
-          <w:ilvl w:val="0"/>
-          <w:numId w:val="2"/>
-        </w:numPr>
-        <w:spacing w:after="200" w:line="240" w:lineRule="auto"/>
-        <w:textAlignment w:val="baseline"/>
-        <w:rPr>
-          <w:rFonts w:eastAsia="Times New Roman" w:cstheme="minorHAnsi"/>
-          <w:color w:val="000000"/>
-          <w:lang w:eastAsia="pt-BR"/>
-        </w:rPr>
-      </w:pPr>
-      <w:r>
-        <w:rPr>
-          <w:rFonts w:eastAsia="Times New Roman" w:cstheme="minorHAnsi"/>
-          <w:color w:val="000000"/>
-          <w:lang w:eastAsia="pt-BR"/>
-        </w:rPr>
         <w:t xml:space="preserve">João Papo-de-Pescador, homem de bem, comprou um microcomputador para controlar o rendimento diário de seu trabalho. Toda vez que ele traz um peso de peixes maior que o estabelecido pelo regulamento de pesca do estado de São Paulo (50 quilos) deve pagar </w:t>
       </w:r>
       <w:proofErr w:type="spellStart"/>
@@ -918,7 +1250,25 @@
           <w:sz w:val="22"/>
           <w:szCs w:val="22"/>
         </w:rPr>
-        <w:t>Desenvolva um Algoritmo que lê o nome e as 4 notas bimestrais de um aluno. Em seguida o Algoritmo calcula e escreve a média obtida pelo aluno escrevendo também se o aluno foi aprovado ou reprovado. Média para aprovação = 6.</w:t>
+        <w:t>Elabore um programa que classifique os clientes de um banco em VIP ou NORMAL. Clientes regulares que adquirirem mais de 1 Milhão</w:t>
+      </w:r>
+      <w:r>
+        <w:rPr>
+          <w:rFonts w:ascii="Calibri" w:hAnsi="Calibri" w:cs="Calibri"/>
+          <w:color w:val="000000"/>
+          <w:sz w:val="22"/>
+          <w:szCs w:val="22"/>
+        </w:rPr>
+        <w:t xml:space="preserve"> em serviços</w:t>
+      </w:r>
+      <w:r>
+        <w:rPr>
+          <w:rFonts w:ascii="Calibri" w:hAnsi="Calibri" w:cs="Calibri"/>
+          <w:color w:val="000000"/>
+          <w:sz w:val="22"/>
+          <w:szCs w:val="22"/>
+        </w:rPr>
+        <w:t xml:space="preserve"> e que tem um bom histórico de pagamento ou que estão conosco a mais de 20 anos devem ser considerados VIP caso contrário é um cliente NORMAL. </w:t>
       </w:r>
     </w:p>
     <w:p>
@@ -944,476 +1294,8 @@
           <w:sz w:val="22"/>
           <w:szCs w:val="22"/>
         </w:rPr>
-        <w:t>Desenvolva um Algoritmo que lê 3 números e escreve o maior.</w:t>
-      </w:r>
-    </w:p>
-    <w:p>
-      <w:pPr>
-        <w:pStyle w:val="NormalWeb"/>
-        <w:numPr>
-          <w:ilvl w:val="0"/>
-          <w:numId w:val="2"/>
-        </w:numPr>
-        <w:spacing w:before="0" w:beforeAutospacing="0" w:after="200" w:afterAutospacing="0"/>
-        <w:textAlignment w:val="baseline"/>
-        <w:rPr>
-          <w:rFonts w:ascii="Calibri" w:hAnsi="Calibri" w:cs="Calibri"/>
-          <w:color w:val="000000"/>
-          <w:sz w:val="22"/>
-          <w:szCs w:val="22"/>
-        </w:rPr>
-      </w:pPr>
-      <w:r>
-        <w:rPr>
-          <w:rFonts w:ascii="Calibri" w:hAnsi="Calibri" w:cs="Calibri"/>
-          <w:color w:val="000000"/>
-          <w:sz w:val="22"/>
-          <w:szCs w:val="22"/>
-        </w:rPr>
-        <w:t>Algoritmo para ler um número pelo teclado e verificar se ele é negativo ou positivo. </w:t>
-      </w:r>
-    </w:p>
-    <w:p>
-      <w:pPr>
-        <w:pStyle w:val="NormalWeb"/>
-        <w:numPr>
-          <w:ilvl w:val="0"/>
-          <w:numId w:val="2"/>
-        </w:numPr>
-        <w:spacing w:before="0" w:beforeAutospacing="0" w:after="200" w:afterAutospacing="0"/>
-        <w:textAlignment w:val="baseline"/>
-        <w:rPr>
-          <w:rFonts w:ascii="Calibri" w:hAnsi="Calibri" w:cs="Calibri"/>
-          <w:color w:val="000000"/>
-          <w:sz w:val="22"/>
-          <w:szCs w:val="22"/>
-        </w:rPr>
-      </w:pPr>
-      <w:r>
-        <w:rPr>
-          <w:rFonts w:ascii="Calibri" w:hAnsi="Calibri" w:cs="Calibri"/>
-          <w:color w:val="000000"/>
-          <w:sz w:val="22"/>
-          <w:szCs w:val="22"/>
-        </w:rPr>
-        <w:t>Recebendo quatro médias bimestrais, calcule a média do ano (ponderada), sabendo que o 1º bimestre tem peso 1, o 2º bimestre tem peso 2, o 3º bimestre tem peso 3 e o 4º bimestre tem peso 4. Sabendo que para aprovação o aluno precisa ter uma média anual maior ou igual a 7, escreva uma mensagem indicando se o aluno foi aprovado ou reprovado.  </w:t>
-      </w:r>
-    </w:p>
-    <w:p>
-      <w:pPr>
-        <w:pStyle w:val="NormalWeb"/>
-        <w:numPr>
-          <w:ilvl w:val="1"/>
-          <w:numId w:val="5"/>
-        </w:numPr>
-        <w:spacing w:before="0" w:beforeAutospacing="0" w:after="200" w:afterAutospacing="0"/>
-        <w:textAlignment w:val="baseline"/>
-        <w:rPr>
-          <w:rFonts w:ascii="Arial" w:hAnsi="Arial" w:cs="Arial"/>
-          <w:color w:val="000000"/>
-          <w:sz w:val="22"/>
-          <w:szCs w:val="22"/>
-        </w:rPr>
-      </w:pPr>
-      <w:r>
-        <w:rPr>
-          <w:rFonts w:ascii="Calibri" w:hAnsi="Calibri" w:cs="Calibri"/>
-          <w:color w:val="000000"/>
-          <w:sz w:val="22"/>
-          <w:szCs w:val="22"/>
-        </w:rPr>
-        <w:t>Observação: </w:t>
-      </w:r>
-    </w:p>
-    <w:p>
-      <w:pPr>
-        <w:pStyle w:val="NormalWeb"/>
-        <w:numPr>
-          <w:ilvl w:val="1"/>
-          <w:numId w:val="5"/>
-        </w:numPr>
-        <w:spacing w:before="0" w:beforeAutospacing="0" w:after="200" w:afterAutospacing="0"/>
-        <w:textAlignment w:val="baseline"/>
-        <w:rPr>
-          <w:rFonts w:ascii="Arial" w:hAnsi="Arial" w:cs="Arial"/>
-          <w:color w:val="000000"/>
-          <w:sz w:val="22"/>
-          <w:szCs w:val="22"/>
-        </w:rPr>
-      </w:pPr>
-      <w:r>
-        <w:rPr>
-          <w:rFonts w:ascii="Calibri" w:hAnsi="Calibri" w:cs="Calibri"/>
-          <w:color w:val="000000"/>
-          <w:sz w:val="22"/>
-          <w:szCs w:val="22"/>
-        </w:rPr>
-        <w:t>Média anual = (1º bimestre * 1+ 2º bimestre * 2 + 3º bimestre * 3 + 4º bimestre * 4) / (1+2+3+4) </w:t>
-      </w:r>
-    </w:p>
-    <w:p>
-      <w:pPr>
-        <w:pStyle w:val="NormalWeb"/>
-        <w:numPr>
-          <w:ilvl w:val="0"/>
-          <w:numId w:val="2"/>
-        </w:numPr>
-        <w:spacing w:before="0" w:beforeAutospacing="0" w:after="200" w:afterAutospacing="0"/>
-        <w:textAlignment w:val="baseline"/>
-        <w:rPr>
-          <w:rFonts w:ascii="Calibri" w:hAnsi="Calibri" w:cs="Calibri"/>
-          <w:color w:val="000000"/>
-          <w:sz w:val="22"/>
-          <w:szCs w:val="22"/>
-        </w:rPr>
-      </w:pPr>
-      <w:r>
-        <w:rPr>
-          <w:rFonts w:ascii="Calibri" w:hAnsi="Calibri" w:cs="Calibri"/>
-          <w:color w:val="000000"/>
-          <w:sz w:val="22"/>
-          <w:szCs w:val="22"/>
-        </w:rPr>
-        <w:t>Elabore um programa que classifique os clientes de um banco em VIP ou NORMAL. Clientes regulares que adquirirem mais de 1 Milhão e que tem um bom histórico de pagamento ou que estão conosco a mais de 20 anos devem ser considerados VIP caso contrário é um cliente NORMAL. </w:t>
-      </w:r>
-    </w:p>
-    <w:p>
-      <w:pPr>
-        <w:pStyle w:val="NormalWeb"/>
-        <w:numPr>
-          <w:ilvl w:val="0"/>
-          <w:numId w:val="2"/>
-        </w:numPr>
-        <w:spacing w:before="0" w:beforeAutospacing="0" w:after="200" w:afterAutospacing="0"/>
-        <w:textAlignment w:val="baseline"/>
-        <w:rPr>
-          <w:rFonts w:ascii="Calibri" w:hAnsi="Calibri" w:cs="Calibri"/>
-          <w:color w:val="000000"/>
-          <w:sz w:val="22"/>
-          <w:szCs w:val="22"/>
-        </w:rPr>
-      </w:pPr>
-      <w:r>
-        <w:rPr>
-          <w:rFonts w:ascii="Calibri" w:hAnsi="Calibri" w:cs="Calibri"/>
-          <w:color w:val="000000"/>
-          <w:sz w:val="22"/>
-          <w:szCs w:val="22"/>
-        </w:rPr>
-        <w:t>Desenvolva um Algoritmo que lê 3 números e escreve o maior.</w:t>
-      </w:r>
-    </w:p>
-    <w:p>
-      <w:pPr>
-        <w:pStyle w:val="NormalWeb"/>
-        <w:numPr>
-          <w:ilvl w:val="0"/>
-          <w:numId w:val="2"/>
-        </w:numPr>
-        <w:spacing w:before="0" w:beforeAutospacing="0" w:after="200" w:afterAutospacing="0"/>
-        <w:textAlignment w:val="baseline"/>
-        <w:rPr>
-          <w:rFonts w:ascii="Calibri" w:hAnsi="Calibri" w:cs="Calibri"/>
-          <w:color w:val="000000"/>
-          <w:sz w:val="22"/>
-          <w:szCs w:val="22"/>
-        </w:rPr>
-      </w:pPr>
-      <w:r>
-        <w:rPr>
-          <w:rFonts w:ascii="Calibri" w:hAnsi="Calibri" w:cs="Calibri"/>
-          <w:color w:val="000000"/>
-          <w:sz w:val="22"/>
-          <w:szCs w:val="22"/>
-        </w:rPr>
-        <w:t>Algoritmo para ler um número pelo teclado e verificar se ele é negativo ou positivo. </w:t>
-      </w:r>
-    </w:p>
-    <w:p>
-      <w:pPr>
-        <w:pStyle w:val="NormalWeb"/>
-        <w:numPr>
-          <w:ilvl w:val="0"/>
-          <w:numId w:val="2"/>
-        </w:numPr>
-        <w:spacing w:before="0" w:beforeAutospacing="0" w:after="200" w:afterAutospacing="0"/>
-        <w:textAlignment w:val="baseline"/>
-        <w:rPr>
-          <w:rFonts w:ascii="Calibri" w:hAnsi="Calibri" w:cs="Calibri"/>
-          <w:color w:val="000000"/>
-          <w:sz w:val="22"/>
-          <w:szCs w:val="22"/>
-        </w:rPr>
-      </w:pPr>
-      <w:r>
-        <w:rPr>
-          <w:rFonts w:ascii="Calibri" w:hAnsi="Calibri" w:cs="Calibri"/>
-          <w:color w:val="000000"/>
-          <w:sz w:val="22"/>
-          <w:szCs w:val="22"/>
-        </w:rPr>
-        <w:t>Recebendo quatro médias bimestrais, calcule a média do ano (ponderada), sabendo que o 1º bimestre tem peso 1, o 2º bimestre tem peso 2, o 3º bimestre tem peso 3 e o 4º bimestre tem peso 4. Sabendo que para aprovação o aluno precisa ter uma média anual maior ou igual a 7, escreva uma mensagem indicando se o aluno foi aprovado ou reprovado.  </w:t>
-      </w:r>
-    </w:p>
-    <w:p>
-      <w:pPr>
-        <w:pStyle w:val="NormalWeb"/>
-        <w:numPr>
-          <w:ilvl w:val="1"/>
-          <w:numId w:val="6"/>
-        </w:numPr>
-        <w:spacing w:before="0" w:beforeAutospacing="0" w:after="200" w:afterAutospacing="0"/>
-        <w:textAlignment w:val="baseline"/>
-        <w:rPr>
-          <w:rFonts w:ascii="Arial" w:hAnsi="Arial" w:cs="Arial"/>
-          <w:color w:val="000000"/>
-          <w:sz w:val="22"/>
-          <w:szCs w:val="22"/>
-        </w:rPr>
-      </w:pPr>
-      <w:r>
-        <w:rPr>
-          <w:rFonts w:ascii="Calibri" w:hAnsi="Calibri" w:cs="Calibri"/>
-          <w:color w:val="000000"/>
-          <w:sz w:val="22"/>
-          <w:szCs w:val="22"/>
-        </w:rPr>
-        <w:t>Observação: </w:t>
-      </w:r>
-    </w:p>
-    <w:p>
-      <w:pPr>
-        <w:pStyle w:val="NormalWeb"/>
-        <w:numPr>
-          <w:ilvl w:val="1"/>
-          <w:numId w:val="6"/>
-        </w:numPr>
-        <w:spacing w:before="0" w:beforeAutospacing="0" w:after="200" w:afterAutospacing="0"/>
-        <w:textAlignment w:val="baseline"/>
-        <w:rPr>
-          <w:rFonts w:ascii="Arial" w:hAnsi="Arial" w:cs="Arial"/>
-          <w:color w:val="000000"/>
-          <w:sz w:val="22"/>
-          <w:szCs w:val="22"/>
-        </w:rPr>
-      </w:pPr>
-      <w:r>
-        <w:rPr>
-          <w:rFonts w:ascii="Calibri" w:hAnsi="Calibri" w:cs="Calibri"/>
-          <w:color w:val="000000"/>
-          <w:sz w:val="22"/>
-          <w:szCs w:val="22"/>
-        </w:rPr>
-        <w:t>Média anual = (1º bimestre * 1+ 2º bimestre * 2 + 3º bimestre * 3 + 4º bimestre * 4) / (1+2+3+4) </w:t>
-      </w:r>
-    </w:p>
-    <w:p>
-      <w:pPr>
-        <w:pStyle w:val="NormalWeb"/>
-        <w:numPr>
-          <w:ilvl w:val="0"/>
-          <w:numId w:val="2"/>
-        </w:numPr>
-        <w:spacing w:before="0" w:beforeAutospacing="0" w:after="200" w:afterAutospacing="0"/>
-        <w:textAlignment w:val="baseline"/>
-        <w:rPr>
-          <w:rFonts w:ascii="Calibri" w:hAnsi="Calibri" w:cs="Calibri"/>
-          <w:color w:val="000000"/>
-          <w:sz w:val="22"/>
-          <w:szCs w:val="22"/>
-        </w:rPr>
-      </w:pPr>
-      <w:r>
-        <w:rPr>
-          <w:rFonts w:ascii="Calibri" w:hAnsi="Calibri" w:cs="Calibri"/>
-          <w:color w:val="000000"/>
-          <w:sz w:val="22"/>
-          <w:szCs w:val="22"/>
-        </w:rPr>
-        <w:t xml:space="preserve">Elaborar um programa que verifique e exiba qual o subsídio de um escoteiro </w:t>
-      </w:r>
-      <w:proofErr w:type="gramStart"/>
-      <w:r>
-        <w:rPr>
-          <w:rFonts w:ascii="Calibri" w:hAnsi="Calibri" w:cs="Calibri"/>
-          <w:color w:val="000000"/>
-          <w:sz w:val="22"/>
-          <w:szCs w:val="22"/>
-        </w:rPr>
-        <w:t>Lobinho ,</w:t>
-      </w:r>
-      <w:proofErr w:type="gramEnd"/>
-      <w:r>
-        <w:rPr>
-          <w:rFonts w:ascii="Calibri" w:hAnsi="Calibri" w:cs="Calibri"/>
-          <w:color w:val="000000"/>
-          <w:sz w:val="22"/>
-          <w:szCs w:val="22"/>
-        </w:rPr>
-        <w:t xml:space="preserve"> sendo que pode variar de acordo com o tempo de associado da seguinte forma: O subsídio para membros a um ano é de 25 Reais, de 35 reais para membros a dois anos, e de 50 reais para membros a mais de 2 anos.</w:t>
-      </w:r>
-    </w:p>
-    <w:p>
-      <w:pPr>
-        <w:pStyle w:val="NormalWeb"/>
-        <w:numPr>
-          <w:ilvl w:val="0"/>
-          <w:numId w:val="2"/>
-        </w:numPr>
-        <w:spacing w:before="0" w:beforeAutospacing="0" w:after="200" w:afterAutospacing="0"/>
-        <w:textAlignment w:val="baseline"/>
-        <w:rPr>
-          <w:rFonts w:ascii="Calibri" w:hAnsi="Calibri" w:cs="Calibri"/>
-          <w:color w:val="000000"/>
-          <w:sz w:val="22"/>
-          <w:szCs w:val="22"/>
-        </w:rPr>
-      </w:pPr>
-      <w:r>
-        <w:rPr>
-          <w:rFonts w:ascii="Calibri" w:hAnsi="Calibri" w:cs="Calibri"/>
-          <w:color w:val="000000"/>
-          <w:sz w:val="22"/>
-          <w:szCs w:val="22"/>
-        </w:rPr>
-        <w:t>Elabore um algoritmo que dada a idade de um nadador classifique-o em uma das seguintes categorias: </w:t>
-      </w:r>
-    </w:p>
-    <w:p>
-      <w:pPr>
-        <w:pStyle w:val="NormalWeb"/>
-        <w:numPr>
-          <w:ilvl w:val="1"/>
-          <w:numId w:val="7"/>
-        </w:numPr>
-        <w:spacing w:before="0" w:beforeAutospacing="0" w:after="200" w:afterAutospacing="0"/>
-        <w:textAlignment w:val="baseline"/>
-        <w:rPr>
-          <w:rFonts w:ascii="Arial" w:hAnsi="Arial" w:cs="Arial"/>
-          <w:color w:val="000000"/>
-          <w:sz w:val="22"/>
-          <w:szCs w:val="22"/>
-        </w:rPr>
-      </w:pPr>
-      <w:r>
-        <w:rPr>
-          <w:rFonts w:ascii="Calibri" w:hAnsi="Calibri" w:cs="Calibri"/>
-          <w:color w:val="000000"/>
-          <w:sz w:val="22"/>
-          <w:szCs w:val="22"/>
-        </w:rPr>
-        <w:t>Infantil A = 5 a 7 anos </w:t>
-      </w:r>
-    </w:p>
-    <w:p>
-      <w:pPr>
-        <w:pStyle w:val="NormalWeb"/>
-        <w:numPr>
-          <w:ilvl w:val="1"/>
-          <w:numId w:val="7"/>
-        </w:numPr>
-        <w:spacing w:before="0" w:beforeAutospacing="0" w:after="200" w:afterAutospacing="0"/>
-        <w:textAlignment w:val="baseline"/>
-        <w:rPr>
-          <w:rFonts w:ascii="Arial" w:hAnsi="Arial" w:cs="Arial"/>
-          <w:color w:val="000000"/>
-          <w:sz w:val="22"/>
-          <w:szCs w:val="22"/>
-        </w:rPr>
-      </w:pPr>
-      <w:r>
-        <w:rPr>
-          <w:rFonts w:ascii="Calibri" w:hAnsi="Calibri" w:cs="Calibri"/>
-          <w:color w:val="000000"/>
-          <w:sz w:val="22"/>
-          <w:szCs w:val="22"/>
-        </w:rPr>
-        <w:t>Infantil B = 8 a 11 anos </w:t>
-      </w:r>
-    </w:p>
-    <w:p>
-      <w:pPr>
-        <w:pStyle w:val="NormalWeb"/>
-        <w:numPr>
-          <w:ilvl w:val="1"/>
-          <w:numId w:val="7"/>
-        </w:numPr>
-        <w:spacing w:before="0" w:beforeAutospacing="0" w:after="200" w:afterAutospacing="0"/>
-        <w:textAlignment w:val="baseline"/>
-        <w:rPr>
-          <w:rFonts w:ascii="Arial" w:hAnsi="Arial" w:cs="Arial"/>
-          <w:color w:val="000000"/>
-          <w:sz w:val="22"/>
-          <w:szCs w:val="22"/>
-        </w:rPr>
-      </w:pPr>
-      <w:r>
-        <w:rPr>
-          <w:rFonts w:ascii="Calibri" w:hAnsi="Calibri" w:cs="Calibri"/>
-          <w:color w:val="000000"/>
-          <w:sz w:val="22"/>
-          <w:szCs w:val="22"/>
-        </w:rPr>
-        <w:t>Juvenil A = 12 a 13 anos </w:t>
-      </w:r>
-    </w:p>
-    <w:p>
-      <w:pPr>
-        <w:pStyle w:val="NormalWeb"/>
-        <w:numPr>
-          <w:ilvl w:val="1"/>
-          <w:numId w:val="7"/>
-        </w:numPr>
-        <w:spacing w:before="0" w:beforeAutospacing="0" w:after="200" w:afterAutospacing="0"/>
-        <w:textAlignment w:val="baseline"/>
-        <w:rPr>
-          <w:rFonts w:ascii="Arial" w:hAnsi="Arial" w:cs="Arial"/>
-          <w:color w:val="000000"/>
-          <w:sz w:val="22"/>
-          <w:szCs w:val="22"/>
-        </w:rPr>
-      </w:pPr>
-      <w:r>
-        <w:rPr>
-          <w:rFonts w:ascii="Calibri" w:hAnsi="Calibri" w:cs="Calibri"/>
-          <w:color w:val="000000"/>
-          <w:sz w:val="22"/>
-          <w:szCs w:val="22"/>
-        </w:rPr>
-        <w:t>Juvenil B = 14 a 17 anos </w:t>
-      </w:r>
-    </w:p>
-    <w:p>
-      <w:pPr>
-        <w:pStyle w:val="NormalWeb"/>
-        <w:numPr>
-          <w:ilvl w:val="1"/>
-          <w:numId w:val="7"/>
-        </w:numPr>
-        <w:spacing w:before="0" w:beforeAutospacing="0" w:after="200" w:afterAutospacing="0"/>
-        <w:textAlignment w:val="baseline"/>
-        <w:rPr>
-          <w:rFonts w:ascii="Arial" w:hAnsi="Arial" w:cs="Arial"/>
-          <w:color w:val="000000"/>
-          <w:sz w:val="22"/>
-          <w:szCs w:val="22"/>
-        </w:rPr>
-      </w:pPr>
-      <w:r>
-        <w:rPr>
-          <w:rFonts w:ascii="Calibri" w:hAnsi="Calibri" w:cs="Calibri"/>
-          <w:color w:val="000000"/>
-          <w:sz w:val="22"/>
-          <w:szCs w:val="22"/>
-        </w:rPr>
-        <w:t>Adultos = Maiores de 18 anos</w:t>
-      </w:r>
-    </w:p>
-    <w:p>
-      <w:pPr>
-        <w:spacing w:after="200" w:line="240" w:lineRule="auto"/>
-        <w:textAlignment w:val="baseline"/>
-      </w:pPr>
+        <w:t>Elaborar um programa que verifique e exiba qual o subsídio de um escoteiro Lobinho, sendo que pode variar de acordo com o tempo de associado da seguinte forma: O subsídio para membros a um ano é de 25 Reais, de 35 reais para membros a dois anos, e de 50 reais para membros a mais de 2 anos.</w:t>
+      </w:r>
     </w:p>
     <w:sectPr>
       <w:pgSz w:w="11906" w:h="16838"/>
@@ -2401,7 +2283,7 @@
       </w:pPr>
     </w:pPrDefault>
   </w:docDefaults>
-  <w:latentStyles w:defLockedState="0" w:defUIPriority="99" w:defSemiHidden="0" w:defUnhideWhenUsed="0" w:defQFormat="0" w:count="375">
+  <w:latentStyles w:defLockedState="0" w:defUIPriority="99" w:defSemiHidden="0" w:defUnhideWhenUsed="0" w:defQFormat="0" w:count="377">
     <w:lsdException w:name="Normal" w:uiPriority="0" w:qFormat="1"/>
     <w:lsdException w:name="heading 1" w:uiPriority="9" w:qFormat="1"/>
     <w:lsdException w:name="heading 2" w:semiHidden="1" w:uiPriority="9" w:unhideWhenUsed="1" w:qFormat="1"/>
@@ -2507,7 +2389,6 @@
     <w:lsdException w:name="HTML Sample" w:semiHidden="1" w:unhideWhenUsed="1"/>
     <w:lsdException w:name="HTML Typewriter" w:semiHidden="1" w:unhideWhenUsed="1"/>
     <w:lsdException w:name="HTML Variable" w:semiHidden="1" w:unhideWhenUsed="1"/>
-    <w:lsdException w:name="Normal Table" w:semiHidden="1" w:unhideWhenUsed="1"/>
     <w:lsdException w:name="annotation subject" w:semiHidden="1" w:unhideWhenUsed="1"/>
     <w:lsdException w:name="No List" w:semiHidden="1" w:unhideWhenUsed="1"/>
     <w:lsdException w:name="Outline List 1" w:semiHidden="1" w:unhideWhenUsed="1"/>
@@ -2553,11 +2434,9 @@
     <w:lsdException w:name="Table Subtle 1" w:semiHidden="1" w:unhideWhenUsed="1"/>
     <w:lsdException w:name="Table Subtle 2" w:semiHidden="1" w:unhideWhenUsed="1"/>
     <w:lsdException w:name="Table Web 1" w:semiHidden="1" w:unhideWhenUsed="1"/>
-    <w:lsdException w:name="Table Web 2" w:semiHidden="1" w:unhideWhenUsed="1"/>
     <w:lsdException w:name="Table Web 3" w:semiHidden="1" w:unhideWhenUsed="1"/>
     <w:lsdException w:name="Balloon Text" w:semiHidden="1" w:unhideWhenUsed="1"/>
     <w:lsdException w:name="Table Grid" w:uiPriority="39"/>
-    <w:lsdException w:name="Table Theme" w:semiHidden="1" w:unhideWhenUsed="1"/>
     <w:lsdException w:name="Placeholder Text" w:semiHidden="1"/>
     <w:lsdException w:name="No Spacing" w:uiPriority="1" w:qFormat="1"/>
     <w:lsdException w:name="Light Shading" w:uiPriority="60"/>
@@ -2777,6 +2656,8 @@
     <w:lsdException w:name="Smart Hyperlink" w:semiHidden="1" w:unhideWhenUsed="1"/>
     <w:lsdException w:name="Hashtag" w:semiHidden="1" w:unhideWhenUsed="1"/>
     <w:lsdException w:name="Unresolved Mention" w:semiHidden="1" w:unhideWhenUsed="1"/>
+    <w:lsdException w:name="Smart Link" w:semiHidden="1" w:unhideWhenUsed="1"/>
+    <w:lsdException w:name="Smart Link Error" w:semiHidden="1" w:unhideWhenUsed="1"/>
   </w:latentStyles>
   <w:style w:type="paragraph" w:default="1" w:styleId="Normal">
     <w:name w:val="Normal"/>
@@ -2813,7 +2694,6 @@
     <w:name w:val="Normal (Web)"/>
     <w:basedOn w:val="Normal"/>
     <w:uiPriority w:val="99"/>
-    <w:semiHidden/>
     <w:unhideWhenUsed/>
     <w:rsid w:val="000930BC"/>
     <w:pPr>

</xml_diff>